<commit_message>
docs: add ROI case study; enhance md->docx generator with cover, TOC, table rendering and styling
</commit_message>
<xml_diff>
--- a/docs/UpliftEngine_Presentation_Summary.docx
+++ b/docs/UpliftEngine_Presentation_Summary.docx
@@ -4,13 +4,41 @@
   <w:body>
     <w:p>
       <w:pPr>
-        <w:pStyle w:val="Heading1"/>
+        <w:jc w:val="center"/>
       </w:pPr>
       <w:r>
+        <w:rPr>
+          <w:b/>
+          <w:sz w:val="48"/>
+        </w:rPr>
         <w:t>Uplift Engine 2.1 — Project Summary</w:t>
+        <w:br/>
       </w:r>
     </w:p>
     <w:p/>
+    <w:p>
+      <w:pPr>
+        <w:jc w:val="center"/>
+      </w:pPr>
+      <w:r>
+        <w:t>Author: Team Uplift</w:t>
+        <w:br/>
+        <w:t>Date: 2025-10-19</w:t>
+      </w:r>
+    </w:p>
+    <w:p>
+      <w:r>
+        <w:br w:type="page"/>
+      </w:r>
+    </w:p>
+    <w:p>
+      <w:fldSimple w:instr="TOC \o &quot;1-3&quot; \h \z \u"/>
+    </w:p>
+    <w:p>
+      <w:r>
+        <w:br w:type="page"/>
+      </w:r>
+    </w:p>
     <w:p>
       <w:pPr>
         <w:pStyle w:val="Heading1"/>
@@ -844,6 +872,495 @@
         <w:t>5. Final review &amp; sign-off. (assigned: Team Lead)</w:t>
       </w:r>
     </w:p>
+    <w:p>
+      <w:r>
+        <w:rPr>
+          <w:sz w:val="22"/>
+        </w:rPr>
+        <w:t>Case study — Simulated pilot (example)</w:t>
+      </w:r>
+    </w:p>
+    <w:p>
+      <w:r>
+        <w:rPr>
+          <w:sz w:val="22"/>
+        </w:rPr>
+        <w:t>-------------------------------------</w:t>
+      </w:r>
+    </w:p>
+    <w:p>
+      <w:r>
+        <w:rPr>
+          <w:sz w:val="22"/>
+        </w:rPr>
+        <w:t>This one-page example demonstrates how we compute expected uplift ROI for a pilot promotion targeted by the Uplift Engine. Values are illustrative; replace with real business numbers for production pilots.</w:t>
+      </w:r>
+    </w:p>
+    <w:p>
+      <w:r>
+        <w:rPr>
+          <w:sz w:val="22"/>
+        </w:rPr>
+        <w:t>Assumptions:</w:t>
+      </w:r>
+    </w:p>
+    <w:p>
+      <w:pPr>
+        <w:pStyle w:val="ListBullet"/>
+      </w:pPr>
+      <w:r>
+        <w:rPr>
+          <w:sz w:val="22"/>
+        </w:rPr>
+        <w:t>Pilot population: 50,000 customers</w:t>
+      </w:r>
+    </w:p>
+    <w:p>
+      <w:pPr>
+        <w:pStyle w:val="ListBullet"/>
+      </w:pPr>
+      <w:r>
+        <w:rPr>
+          <w:sz w:val="22"/>
+        </w:rPr>
+        <w:t>Treatment cost (per contact): 10,000 VND</w:t>
+      </w:r>
+    </w:p>
+    <w:p>
+      <w:pPr>
+        <w:pStyle w:val="ListBullet"/>
+      </w:pPr>
+      <w:r>
+        <w:rPr>
+          <w:sz w:val="22"/>
+        </w:rPr>
+        <w:t>Average revenue per conversion: 200,000 VND</w:t>
+      </w:r>
+    </w:p>
+    <w:tbl>
+      <w:tblPr>
+        <w:tblStyle w:val="LightList"/>
+        <w:tblW w:type="auto" w:w="0"/>
+        <w:tblLook w:firstColumn="1" w:firstRow="1" w:lastColumn="0" w:lastRow="0" w:noHBand="0" w:noVBand="1" w:val="04A0"/>
+      </w:tblPr>
+      <w:tblGrid>
+        <w:gridCol w:w="960"/>
+        <w:gridCol w:w="960"/>
+        <w:gridCol w:w="960"/>
+        <w:gridCol w:w="960"/>
+        <w:gridCol w:w="960"/>
+        <w:gridCol w:w="960"/>
+        <w:gridCol w:w="960"/>
+        <w:gridCol w:w="960"/>
+        <w:gridCol w:w="960"/>
+      </w:tblGrid>
+      <w:tr>
+        <w:tc>
+          <w:tcPr>
+            <w:tcW w:type="dxa" w:w="960"/>
+          </w:tcPr>
+          <w:p>
+            <w:r>
+              <w:t>Segment</w:t>
+            </w:r>
+          </w:p>
+        </w:tc>
+        <w:tc>
+          <w:tcPr>
+            <w:tcW w:type="dxa" w:w="960"/>
+          </w:tcPr>
+          <w:p>
+            <w:r>
+              <w:t>N</w:t>
+            </w:r>
+          </w:p>
+        </w:tc>
+        <w:tc>
+          <w:tcPr>
+            <w:tcW w:type="dxa" w:w="960"/>
+          </w:tcPr>
+          <w:p>
+            <w:r>
+              <w:t>Control conv rate</w:t>
+            </w:r>
+          </w:p>
+        </w:tc>
+        <w:tc>
+          <w:tcPr>
+            <w:tcW w:type="dxa" w:w="960"/>
+          </w:tcPr>
+          <w:p>
+            <w:r>
+              <w:t>Treated conv rate</w:t>
+            </w:r>
+          </w:p>
+        </w:tc>
+        <w:tc>
+          <w:tcPr>
+            <w:tcW w:type="dxa" w:w="960"/>
+          </w:tcPr>
+          <w:p>
+            <w:r>
+              <w:t>Incremental conv (est)</w:t>
+            </w:r>
+          </w:p>
+        </w:tc>
+        <w:tc>
+          <w:tcPr>
+            <w:tcW w:type="dxa" w:w="960"/>
+          </w:tcPr>
+          <w:p>
+            <w:r>
+              <w:t>Revenue / conv (VND)</w:t>
+            </w:r>
+          </w:p>
+        </w:tc>
+        <w:tc>
+          <w:tcPr>
+            <w:tcW w:type="dxa" w:w="960"/>
+          </w:tcPr>
+          <w:p>
+            <w:r>
+              <w:t>Incremental revenue (VND)</w:t>
+            </w:r>
+          </w:p>
+        </w:tc>
+        <w:tc>
+          <w:tcPr>
+            <w:tcW w:type="dxa" w:w="960"/>
+          </w:tcPr>
+          <w:p>
+            <w:r>
+              <w:t>Cost (VND)</w:t>
+            </w:r>
+          </w:p>
+        </w:tc>
+        <w:tc>
+          <w:tcPr>
+            <w:tcW w:type="dxa" w:w="960"/>
+          </w:tcPr>
+          <w:p>
+            <w:r>
+              <w:t>Net uplift profit (VND)</w:t>
+            </w:r>
+          </w:p>
+        </w:tc>
+      </w:tr>
+      <w:tr>
+        <w:tc>
+          <w:tcPr>
+            <w:tcW w:type="dxa" w:w="960"/>
+          </w:tcPr>
+          <w:p>
+            <w:r>
+              <w:t>Persuadables (top decile)</w:t>
+            </w:r>
+          </w:p>
+        </w:tc>
+        <w:tc>
+          <w:tcPr>
+            <w:tcW w:type="dxa" w:w="960"/>
+          </w:tcPr>
+          <w:p>
+            <w:r>
+              <w:t>5,000</w:t>
+            </w:r>
+          </w:p>
+        </w:tc>
+        <w:tc>
+          <w:tcPr>
+            <w:tcW w:type="dxa" w:w="960"/>
+          </w:tcPr>
+          <w:p>
+            <w:r>
+              <w:t>2.0%</w:t>
+            </w:r>
+          </w:p>
+        </w:tc>
+        <w:tc>
+          <w:tcPr>
+            <w:tcW w:type="dxa" w:w="960"/>
+          </w:tcPr>
+          <w:p>
+            <w:r>
+              <w:t>6.0%</w:t>
+            </w:r>
+          </w:p>
+        </w:tc>
+        <w:tc>
+          <w:tcPr>
+            <w:tcW w:type="dxa" w:w="960"/>
+          </w:tcPr>
+          <w:p>
+            <w:r>
+              <w:t>200</w:t>
+            </w:r>
+          </w:p>
+        </w:tc>
+        <w:tc>
+          <w:tcPr>
+            <w:tcW w:type="dxa" w:w="960"/>
+          </w:tcPr>
+          <w:p>
+            <w:r>
+              <w:t>200,000</w:t>
+            </w:r>
+          </w:p>
+        </w:tc>
+        <w:tc>
+          <w:tcPr>
+            <w:tcW w:type="dxa" w:w="960"/>
+          </w:tcPr>
+          <w:p>
+            <w:r>
+              <w:t>40,000,000</w:t>
+            </w:r>
+          </w:p>
+        </w:tc>
+        <w:tc>
+          <w:tcPr>
+            <w:tcW w:type="dxa" w:w="960"/>
+          </w:tcPr>
+          <w:p>
+            <w:r>
+              <w:t>50,000,000</w:t>
+            </w:r>
+          </w:p>
+        </w:tc>
+        <w:tc>
+          <w:tcPr>
+            <w:tcW w:type="dxa" w:w="960"/>
+          </w:tcPr>
+          <w:p>
+            <w:r>
+              <w:t>-10,000,000</w:t>
+            </w:r>
+          </w:p>
+        </w:tc>
+      </w:tr>
+      <w:tr>
+        <w:tc>
+          <w:tcPr>
+            <w:tcW w:type="dxa" w:w="960"/>
+          </w:tcPr>
+          <w:p>
+            <w:r>
+              <w:t>High potential (next 20%)</w:t>
+            </w:r>
+          </w:p>
+        </w:tc>
+        <w:tc>
+          <w:tcPr>
+            <w:tcW w:type="dxa" w:w="960"/>
+          </w:tcPr>
+          <w:p>
+            <w:r>
+              <w:t>10,000</w:t>
+            </w:r>
+          </w:p>
+        </w:tc>
+        <w:tc>
+          <w:tcPr>
+            <w:tcW w:type="dxa" w:w="960"/>
+          </w:tcPr>
+          <w:p>
+            <w:r>
+              <w:t>1.5%</w:t>
+            </w:r>
+          </w:p>
+        </w:tc>
+        <w:tc>
+          <w:tcPr>
+            <w:tcW w:type="dxa" w:w="960"/>
+          </w:tcPr>
+          <w:p>
+            <w:r>
+              <w:t>3.5%</w:t>
+            </w:r>
+          </w:p>
+        </w:tc>
+        <w:tc>
+          <w:tcPr>
+            <w:tcW w:type="dxa" w:w="960"/>
+          </w:tcPr>
+          <w:p>
+            <w:r>
+              <w:t>200</w:t>
+            </w:r>
+          </w:p>
+        </w:tc>
+        <w:tc>
+          <w:tcPr>
+            <w:tcW w:type="dxa" w:w="960"/>
+          </w:tcPr>
+          <w:p>
+            <w:r>
+              <w:t>200,000</w:t>
+            </w:r>
+          </w:p>
+        </w:tc>
+        <w:tc>
+          <w:tcPr>
+            <w:tcW w:type="dxa" w:w="960"/>
+          </w:tcPr>
+          <w:p>
+            <w:r>
+              <w:t>40,000,000</w:t>
+            </w:r>
+          </w:p>
+        </w:tc>
+        <w:tc>
+          <w:tcPr>
+            <w:tcW w:type="dxa" w:w="960"/>
+          </w:tcPr>
+          <w:p>
+            <w:r>
+              <w:t>100,000,000</w:t>
+            </w:r>
+          </w:p>
+        </w:tc>
+        <w:tc>
+          <w:tcPr>
+            <w:tcW w:type="dxa" w:w="960"/>
+          </w:tcPr>
+          <w:p>
+            <w:r>
+              <w:t>-60,000,000</w:t>
+            </w:r>
+          </w:p>
+        </w:tc>
+      </w:tr>
+      <w:tr>
+        <w:tc>
+          <w:tcPr>
+            <w:tcW w:type="dxa" w:w="960"/>
+          </w:tcPr>
+          <w:p>
+            <w:r>
+              <w:t>Low potential (remaining)</w:t>
+            </w:r>
+          </w:p>
+        </w:tc>
+        <w:tc>
+          <w:tcPr>
+            <w:tcW w:type="dxa" w:w="960"/>
+          </w:tcPr>
+          <w:p>
+            <w:r>
+              <w:t>35,000</w:t>
+            </w:r>
+          </w:p>
+        </w:tc>
+        <w:tc>
+          <w:tcPr>
+            <w:tcW w:type="dxa" w:w="960"/>
+          </w:tcPr>
+          <w:p>
+            <w:r>
+              <w:t>0.5%</w:t>
+            </w:r>
+          </w:p>
+        </w:tc>
+        <w:tc>
+          <w:tcPr>
+            <w:tcW w:type="dxa" w:w="960"/>
+          </w:tcPr>
+          <w:p>
+            <w:r>
+              <w:t>0.6%</w:t>
+            </w:r>
+          </w:p>
+        </w:tc>
+        <w:tc>
+          <w:tcPr>
+            <w:tcW w:type="dxa" w:w="960"/>
+          </w:tcPr>
+          <w:p>
+            <w:r>
+              <w:t>35</w:t>
+            </w:r>
+          </w:p>
+        </w:tc>
+        <w:tc>
+          <w:tcPr>
+            <w:tcW w:type="dxa" w:w="960"/>
+          </w:tcPr>
+          <w:p>
+            <w:r>
+              <w:t>200,000</w:t>
+            </w:r>
+          </w:p>
+        </w:tc>
+        <w:tc>
+          <w:tcPr>
+            <w:tcW w:type="dxa" w:w="960"/>
+          </w:tcPr>
+          <w:p>
+            <w:r>
+              <w:t>7,000,000</w:t>
+            </w:r>
+          </w:p>
+        </w:tc>
+        <w:tc>
+          <w:tcPr>
+            <w:tcW w:type="dxa" w:w="960"/>
+          </w:tcPr>
+          <w:p>
+            <w:r>
+              <w:t>350,000,000</w:t>
+            </w:r>
+          </w:p>
+        </w:tc>
+        <w:tc>
+          <w:tcPr>
+            <w:tcW w:type="dxa" w:w="960"/>
+          </w:tcPr>
+          <w:p>
+            <w:r>
+              <w:t>-343,000,000</w:t>
+            </w:r>
+          </w:p>
+        </w:tc>
+      </w:tr>
+    </w:tbl>
+    <w:p>
+      <w:r>
+        <w:rPr>
+          <w:sz w:val="22"/>
+        </w:rPr>
+        <w:t>Interpretation:</w:t>
+      </w:r>
+    </w:p>
+    <w:p>
+      <w:pPr>
+        <w:pStyle w:val="ListBullet"/>
+      </w:pPr>
+      <w:r>
+        <w:rPr>
+          <w:sz w:val="22"/>
+        </w:rPr>
+        <w:t>The table shows incremental conversions and revenue per segment. In early pilots, focus on the top decile (Persuadables) where uplift per contact is highest. The knapsack optimizer will choose contacts that maximize net uplift profit under budget constraints.</w:t>
+      </w:r>
+    </w:p>
+    <w:p>
+      <w:r>
+        <w:rPr>
+          <w:sz w:val="22"/>
+        </w:rPr>
+        <w:t>Notes:</w:t>
+      </w:r>
+    </w:p>
+    <w:p>
+      <w:pPr>
+        <w:pStyle w:val="ListBullet"/>
+      </w:pPr>
+      <w:r>
+        <w:rPr>
+          <w:sz w:val="22"/>
+        </w:rPr>
+        <w:t>Replace these sample numbers with real campaign estimates before final proposals. The pilot should include an A/B test to measure real uplift and calibrate model uncertainty.</w:t>
+      </w:r>
+    </w:p>
     <w:sectPr>
       <w:pgSz w:w="12240" w:h="15840"/>
       <w:pgMar w:top="1440" w:right="1800" w:bottom="1440" w:left="1800" w:header="720" w:footer="720" w:gutter="0"/>

</xml_diff>

<commit_message>
docs: add slide-ready one-page summary; update md->docx to render slide-style page and bullets
</commit_message>
<xml_diff>
--- a/docs/UpliftEngine_Presentation_Summary.docx
+++ b/docs/UpliftEngine_Presentation_Summary.docx
@@ -1361,6 +1361,140 @@
         <w:t>Replace these sample numbers with real campaign estimates before final proposals. The pilot should include an A/B test to measure real uplift and calibrate model uncertainty.</w:t>
       </w:r>
     </w:p>
+    <w:p>
+      <w:r>
+        <w:br w:type="page"/>
+      </w:r>
+    </w:p>
+    <w:p>
+      <w:pPr>
+        <w:jc w:val="center"/>
+      </w:pPr>
+      <w:r>
+        <w:rPr>
+          <w:b/>
+          <w:sz w:val="32"/>
+        </w:rPr>
+        <w:t>Executive Summary — Pilot Ask &amp; Impact</w:t>
+        <w:br/>
+      </w:r>
+    </w:p>
+    <w:p/>
+    <w:p>
+      <w:pPr>
+        <w:pStyle w:val="ListBullet"/>
+      </w:pPr>
+      <w:r>
+        <w:rPr>
+          <w:sz w:val="24"/>
+        </w:rPr>
+        <w:t>----------------------------</w:t>
+      </w:r>
+    </w:p>
+    <w:p>
+      <w:pPr>
+        <w:pStyle w:val="ListBullet"/>
+      </w:pPr>
+      <w:r>
+        <w:rPr>
+          <w:sz w:val="24"/>
+        </w:rPr>
+        <w:t>Use this page as a single-slide handout for executive review. Keep language concise and focused on impact, ask, and next steps.</w:t>
+      </w:r>
+    </w:p>
+    <w:p>
+      <w:r>
+        <w:br w:type="page"/>
+      </w:r>
+    </w:p>
+    <w:p>
+      <w:pPr>
+        <w:pStyle w:val="ListBullet"/>
+      </w:pPr>
+      <w:r>
+        <w:rPr>
+          <w:sz w:val="22"/>
+        </w:rPr>
+        <w:t>Business goal: Increase incremental conversions and optimize marketing spend by targeting "Persuadables" using causal uplift models.</w:t>
+      </w:r>
+    </w:p>
+    <w:p>
+      <w:pPr>
+        <w:pStyle w:val="ListBullet"/>
+      </w:pPr>
+      <w:r>
+        <w:rPr>
+          <w:sz w:val="22"/>
+        </w:rPr>
+        <w:t>Product goal: Deliver an MVP in 4-6 weeks (data ingestion, uplift model, scoring API, ROI dashboard) and a production pilot in 3 months with hardened MLOps.</w:t>
+      </w:r>
+    </w:p>
+    <w:p>
+      <w:pPr>
+        <w:pStyle w:val="ListBullet"/>
+      </w:pPr>
+      <w:r>
+        <w:rPr>
+          <w:sz w:val="22"/>
+        </w:rPr>
+        <w:t>Architecture: Serverless real-time API (API Gateway -&gt; Lambda w/ Provisioned Concurrency) + Feature Store + Tiered batch (Glue / EMR Serverless) for heavy workloads. Data Lake on S3.</w:t>
+      </w:r>
+    </w:p>
+    <w:p>
+      <w:pPr>
+        <w:pStyle w:val="ListBullet"/>
+      </w:pPr>
+      <w:r>
+        <w:rPr>
+          <w:sz w:val="22"/>
+        </w:rPr>
+        <w:t>Key algorithms: UpliftRandomForest (baseline), DR-Learner / EconML for robust CATE estimation, and knapsack optimization for budget-constrained selection.</w:t>
+      </w:r>
+    </w:p>
+    <w:p>
+      <w:pPr>
+        <w:pStyle w:val="ListBullet"/>
+      </w:pPr>
+      <w:r>
+        <w:rPr>
+          <w:sz w:val="22"/>
+        </w:rPr>
+        <w:t>Pilot ask: 50,000 customers; initial pilot budget estimate: 500M VND (example). Goal: prove &gt;=20% reduction in wasted spend vs current propensity approach.</w:t>
+      </w:r>
+    </w:p>
+    <w:p>
+      <w:pPr>
+        <w:pStyle w:val="ListBullet"/>
+      </w:pPr>
+      <w:r>
+        <w:rPr>
+          <w:sz w:val="22"/>
+        </w:rPr>
+        <w:t>Success metrics: Incremental conversions, Profit@K, Qini/AUUC, ROI uplift, and model calibration (CI coverage).</w:t>
+      </w:r>
+    </w:p>
+    <w:p>
+      <w:pPr>
+        <w:pStyle w:val="ListBullet"/>
+      </w:pPr>
+      <w:r>
+        <w:rPr>
+          <w:sz w:val="22"/>
+        </w:rPr>
+        <w:t>Risks &amp; mitigations: Cold-start latency -&gt; PC; heavy batch -&gt; EMR Serverless; Do-No-Harm -&gt; DNC + CI-based thresholds.</w:t>
+      </w:r>
+    </w:p>
+    <w:p>
+      <w:pPr>
+        <w:pStyle w:val="ListBullet"/>
+      </w:pPr>
+      <w:r>
+        <w:rPr>
+          <w:sz w:val="22"/>
+        </w:rPr>
+        <w:t>Next steps: Approve pilot budget, provision S3/Feature Store, run 4-week MVP sprint, measure A/B uplift, scale.</w:t>
+      </w:r>
+    </w:p>
     <w:sectPr>
       <w:pgSz w:w="12240" w:h="15840"/>
       <w:pgMar w:top="1440" w:right="1800" w:bottom="1440" w:left="1800" w:header="720" w:footer="720" w:gutter="0"/>

</xml_diff>

<commit_message>
docs: set body font to Arial 11 and headings to Times New Roman in md->docx generator; regen DOCX
</commit_message>
<xml_diff>
--- a/docs/UpliftEngine_Presentation_Summary.docx
+++ b/docs/UpliftEngine_Presentation_Summary.docx
@@ -8,8 +8,9 @@
       </w:pPr>
       <w:r>
         <w:rPr>
+          <w:rFonts w:ascii="Times New Roman" w:hAnsi="Times New Roman"/>
           <w:b/>
-          <w:sz w:val="48"/>
+          <w:sz w:val="52"/>
         </w:rPr>
         <w:t>Uplift Engine 2.1 — Project Summary</w:t>
         <w:br/>
@@ -21,6 +22,10 @@
         <w:jc w:val="center"/>
       </w:pPr>
       <w:r>
+        <w:rPr>
+          <w:rFonts w:ascii="Arial" w:hAnsi="Arial"/>
+          <w:sz w:val="22"/>
+        </w:rPr>
         <w:t>Author: Team Uplift</w:t>
         <w:br/>
         <w:t>Date: 2025-10-19</w:t>
@@ -44,6 +49,10 @@
         <w:pStyle w:val="Heading1"/>
       </w:pPr>
       <w:r>
+        <w:rPr>
+          <w:rFonts w:ascii="Times New Roman" w:hAnsi="Times New Roman"/>
+          <w:sz w:val="36"/>
+        </w:rPr>
         <w:t>Uplift Engine 2.1 — Project Summary</w:t>
       </w:r>
     </w:p>
@@ -1868,6 +1877,10 @@
     <w:name w:val="Normal"/>
     <w:qFormat/>
     <w:rsid w:val="00FC693F"/>
+    <w:rPr>
+      <w:rFonts w:ascii="Arial" w:hAnsi="Arial"/>
+      <w:sz w:val="22"/>
+    </w:rPr>
   </w:style>
   <w:style w:type="paragraph" w:styleId="Header">
     <w:name w:val="header"/>

</xml_diff>